<commit_message>
Add DesignDoc.pdf, Update DesignDoc.docx
</commit_message>
<xml_diff>
--- a/design/DesignDoc.docx
+++ b/design/DesignDoc.docx
@@ -60,6 +60,7 @@
               <w:dataBinding w:prefixMappings="xmlns:ns0='http://purl.org/dc/elements/1.1/' xmlns:ns1='http://schemas.openxmlformats.org/package/2006/metadata/core-properties' " w:xpath="/ns1:coreProperties[1]/ns0:title[1]" w:storeItemID="{6C3C8BC8-F283-45AE-878A-BAB7291924A1}"/>
               <w:text/>
             </w:sdtPr>
+            <w:sdtEndPr/>
             <w:sdtContent>
               <w:r>
                 <w:rPr>
@@ -91,6 +92,7 @@
             </w:placeholder>
             <w:text/>
           </w:sdtPr>
+          <w:sdtEndPr/>
           <w:sdtContent>
             <w:p>
               <w:pPr>
@@ -149,6 +151,7 @@
               <w:dataBinding w:prefixMappings="xmlns:ns0='http://purl.org/dc/elements/1.1/' xmlns:ns1='http://schemas.openxmlformats.org/package/2006/metadata/core-properties' " w:xpath="/ns1:coreProperties[1]/ns0:creator[1]" w:storeItemID="{6C3C8BC8-F283-45AE-878A-BAB7291924A1}"/>
               <w:text/>
             </w:sdtPr>
+            <w:sdtEndPr/>
             <w:sdtContent>
               <w:r>
                 <w:rPr>
@@ -183,12 +186,10 @@
             </w:rPr>
             <w:alias w:val="Abstract"/>
             <w:id w:val="1556273158"/>
-            <w:placeholder>
-              <w:docPart w:val="4F7F86DFEE2EF24EAD5B19E61E78E69B"/>
-            </w:placeholder>
             <w:dataBinding w:prefixMappings="xmlns:ns0='http://schemas.microsoft.com/office/2006/coverPageProps' " w:xpath="/ns0:CoverPageProperties[1]/ns0:Abstract[1]" w:storeItemID="{55AF091B-3C7A-41E3-B477-F2FDAA23CFDA}"/>
             <w:text/>
           </w:sdtPr>
+          <w:sdtEndPr/>
           <w:sdtContent>
             <w:p>
               <w:pPr>
@@ -208,25 +209,23 @@
                   <w:color w:val="000000" w:themeColor="text1"/>
                   <w:sz w:val="28"/>
                 </w:rPr>
-                <w:t xml:space="preserve">Design </w:t>
+                <w:t>Design Document</w:t>
               </w:r>
-              <w:proofErr w:type="spellStart"/>
               <w:r>
                 <w:rPr>
                   <w:rFonts w:asciiTheme="majorHAnsi" w:hAnsiTheme="majorHAnsi"/>
                   <w:color w:val="000000" w:themeColor="text1"/>
                   <w:sz w:val="28"/>
                 </w:rPr>
-                <w:t>DocumentSpring</w:t>
+                <w:br/>
               </w:r>
-              <w:proofErr w:type="spellEnd"/>
               <w:r>
                 <w:rPr>
                   <w:rFonts w:asciiTheme="majorHAnsi" w:hAnsiTheme="majorHAnsi"/>
                   <w:color w:val="000000" w:themeColor="text1"/>
                   <w:sz w:val="28"/>
                 </w:rPr>
-                <w:t xml:space="preserve"> 2011</w:t>
+                <w:t>Spring 2011</w:t>
               </w:r>
             </w:p>
           </w:sdtContent>
@@ -313,6 +312,11 @@
       </w:r>
     </w:p>
     <w:p>
+      <w:r>
+        <w:br w:type="page"/>
+      </w:r>
+    </w:p>
+    <w:p>
       <w:pPr>
         <w:pStyle w:val="Heading1"/>
       </w:pPr>
@@ -323,10 +327,13 @@
     <w:p/>
     <w:p>
       <w:r>
+        <w:rPr>
+          <w:noProof/>
+        </w:rPr>
         <w:drawing>
-          <wp:inline distT="0" distB="0" distL="0" distR="0" wp14:anchorId="1EE8FCEA" wp14:editId="6B3B6C6E">
-            <wp:extent cx="1826111" cy="3457978"/>
-            <wp:effectExtent l="0" t="0" r="3175" b="0"/>
+          <wp:inline distT="0" distB="0" distL="0" distR="0" wp14:anchorId="1EE8FCEA" wp14:editId="000F2F08">
+            <wp:extent cx="2050023" cy="3881985"/>
+            <wp:effectExtent l="0" t="0" r="7620" b="4445"/>
             <wp:docPr id="1" name="Picture 1" descr="Macintosh HD:Users:crakdmirror:src:cs4962:cs4962-final:design:diagrams:Main_channel_server_screen.png"/>
             <wp:cNvGraphicFramePr>
               <a:graphicFrameLocks xmlns:a="http://schemas.openxmlformats.org/drawingml/2006/main" noChangeAspect="1"/>
@@ -356,7 +363,7 @@
                   <pic:spPr bwMode="auto">
                     <a:xfrm>
                       <a:off x="0" y="0"/>
-                      <a:ext cx="1826111" cy="3457978"/>
+                      <a:ext cx="2050569" cy="3883018"/>
                     </a:xfrm>
                     <a:prstGeom prst="rect">
                       <a:avLst/>
@@ -401,12 +408,6 @@
         <w:t>persistent</w:t>
       </w:r>
       <w:r>
-        <w:pgNum/>
-      </w:r>
-      <w:r>
-        <w:pgNum/>
-      </w:r>
-      <w:r>
         <w:t xml:space="preserve"> and always visible</w:t>
       </w:r>
     </w:p>
@@ -419,19 +420,7 @@
         </w:numPr>
       </w:pPr>
       <w:r>
-        <w:lastRenderedPageBreak/>
-        <w:pgNum/>
-      </w:r>
-      <w:r>
-        <w:pgNum/>
-        <w:t xml:space="preserve">Vertically-scrollable servers view, which is a custom table group view, which represents both the server information, </w:t>
-      </w:r>
-      <w:r>
-        <w:pgNum/>
-      </w:r>
-      <w:r>
-        <w:pgNum/>
-        <w:t xml:space="preserve">and contains the </w:t>
+        <w:t xml:space="preserve">Vertically-scrollable servers view, which is a custom table group view, which represents both the server information, and contains the </w:t>
       </w:r>
       <w:proofErr w:type="spellStart"/>
       <w:r>
@@ -451,61 +440,35 @@
         </w:numPr>
       </w:pPr>
       <w:r>
-        <w:t>Views for each channel within a given server, which will be arranged in a horizontally-scrollable grid, which will have dimensions 2 by (Number of channels / 2).</w:t>
-      </w:r>
-      <w:r>
-        <w:pgNum/>
-      </w:r>
-      <w:r>
-        <w:pgNum/>
-      </w:r>
-    </w:p>
-    <w:p>
-      <w:r>
-        <w:pgNum/>
-      </w:r>
-      <w:r>
-        <w:pgNum/>
-        <w:t xml:space="preserve">The notification view will show the latest messages which have come in via any channel/server, and will show the channel/server from which the information </w:t>
-      </w:r>
-      <w:r>
-        <w:pgNum/>
-      </w:r>
-      <w:r>
-        <w:pgNum/>
-        <w:t>comes, the username of the messenger, and will be highlighted in a user-defined color if a message “mentions” the user.  The same notification view will also be shown when a user is messaging within a specific channel (this will be shown in the next image).</w:t>
-      </w:r>
-    </w:p>
-    <w:p>
-      <w:r>
-        <w:pgNum/>
-      </w:r>
-      <w:r>
-        <w:pgNum/>
+        <w:t>Views for each channel within a given server, which will be arranged in a horizontally-scrollable grid,</w:t>
+      </w:r>
+      <w:r>
+        <w:t xml:space="preserve"> which will have dimensions 2 x</w:t>
+      </w:r>
+      <w:r>
+        <w:t xml:space="preserve"> (Number of channels / 2).</w:t>
+      </w:r>
+    </w:p>
+    <w:p>
+      <w:r>
+        <w:t>The notification view will show the latest messages which have come in via any channel/server, and will show the channel/server from which the information comes, the username of the messenger, and will be highlighted in a user-defined color if a message “mentions” the user.  The same notification view will also be shown when a user is messaging within a specific channel (this will be shown in the next image).</w:t>
+      </w:r>
+    </w:p>
+    <w:p>
+      <w:r>
         <w:t>The server view contains different parts.  The left-most part of the view will contain the number of channels to which the user is subscribed within that server.  The main area of the view will cont</w:t>
       </w:r>
       <w:r>
-        <w:t>ain the server’s name (defined in server preferences</w:t>
-      </w:r>
-      <w:r>
-        <w:pgNum/>
-      </w:r>
-      <w:r>
-        <w:pgNum/>
-        <w:t xml:space="preserve">) and the user’s nickname for that server. </w:t>
-      </w:r>
-      <w:r>
-        <w:pgNum/>
-        <w:t xml:space="preserve">  In the current example, there is actually no way to enter preferences from the main view – this is a design issue we will handle once we have the framework in place, and will probably be a small button in the bottom-right-hand corner of the screen.</w:t>
-      </w:r>
-      <w:r>
-        <w:pgNum/>
-      </w:r>
-      <w:r>
-        <w:pgNum/>
-      </w:r>
-      <w:r>
-        <w:t xml:space="preserve">  Server preferences will be accessible via a long-press on the given server, or possibly the “info” icon (a blue circle with an “</w:t>
+        <w:t>ain the server’s name (defined in server preferences) and the u</w:t>
+      </w:r>
+      <w:r>
+        <w:t xml:space="preserve">ser’s nickname for that server. </w:t>
+      </w:r>
+      <w:r>
+        <w:t>In the current example, there is actually no way to enter preferences from the main view – this is a design issue we will handle once we have the framework in place, and will probably be a small button in the bottom-right-hand corner of the screen.</w:t>
+      </w:r>
+      <w:r>
+        <w:t xml:space="preserve"> Server preferences will be accessible via a long-press on the given server, or possibly the “info” icon (a blue circle with an “</w:t>
       </w:r>
       <w:proofErr w:type="spellStart"/>
       <w:r>
@@ -518,35 +481,15 @@
     </w:p>
     <w:p>
       <w:r>
-        <w:t>Each channel will be user-configurable to show a variety of information.  The name of the channel will be noted at the bottom of each view.  In the main part of each view, the user will define whether the contents of the channel (updated in real time) will be shown, an image for the channel, or the channel name in larger, decorative text, will be shown.</w:t>
-      </w:r>
-      <w:r>
-        <w:pgNum/>
-      </w:r>
-      <w:r>
-        <w:pgNum/>
-        <w:t xml:space="preserve">  It can also be configured to show the time since the last message in that channel.</w:t>
-      </w:r>
-      <w:r>
-        <w:pgNum/>
-      </w:r>
-      <w:r>
-        <w:pgNum/>
-        <w:t xml:space="preserve">  (A couple of these options are shown in the image)  If a user is mentioned in a channel, that channel will be highlighted in a user-configurable color (orange, in the example).  It will also be highlighted if a new message of any kind comes in, in a user-configurable color (green, in the example).</w:t>
-      </w:r>
-      <w:r>
-        <w:pgNum/>
-      </w:r>
-      <w:r>
-        <w:pgNum/>
-      </w:r>
-    </w:p>
-    <w:p>
-      <w:r>
-        <w:pgNum/>
-      </w:r>
-      <w:r>
-        <w:pgNum/>
+        <w:t>Each channel</w:t>
+      </w:r>
+      <w:r>
+        <w:t xml:space="preserve"> view</w:t>
+      </w:r>
+      <w:bookmarkStart w:id="0" w:name="_GoBack"/>
+      <w:bookmarkEnd w:id="0"/>
+      <w:r>
+        <w:t xml:space="preserve"> will be user-configurable to show a variety of information.  The name of the channel will be noted at the bottom of each view.  In the main part of each view, the user will define whether the contents of the channel (updated in real time) will be shown, an image for the channel, or the channel name in larger, decorative text, will be shown. It can also be configured to show the time since the last message in that channel. (A couple of these options are shown in the image)  If a user is mentioned in a channel, that channel will be highlighted in a user-configurable color (orange, in the example).  It will also be highlighted if a new message of any kind comes in, in a user-configurable color (green, in the example).</w:t>
       </w:r>
     </w:p>
     <w:p>
@@ -555,25 +498,6 @@
       </w:r>
     </w:p>
     <w:p>
-      <w:r>
-        <w:lastRenderedPageBreak/>
-        <w:pgNum/>
-      </w:r>
-      <w:r>
-        <w:pgNum/>
-      </w:r>
-      <w:r>
-        <w:pgNum/>
-      </w:r>
-      <w:r>
-        <w:pgNum/>
-      </w:r>
-      <w:r>
-        <w:pgNum/>
-      </w:r>
-      <w:r>
-        <w:pgNum/>
-      </w:r>
       <w:r>
         <w:rPr>
           <w:noProof/>
@@ -656,7 +580,6 @@
         <w:rPr>
           <w:noProof/>
         </w:rPr>
-        <w:lastRenderedPageBreak/>
         <w:drawing>
           <wp:inline distT="0" distB="0" distL="0" distR="0" wp14:anchorId="399E6986" wp14:editId="0D431E9D">
             <wp:extent cx="2397611" cy="4445886"/>
@@ -751,7 +674,6 @@
         <w:rPr>
           <w:noProof/>
         </w:rPr>
-        <w:lastRenderedPageBreak/>
         <w:drawing>
           <wp:inline distT="0" distB="0" distL="0" distR="0" wp14:anchorId="62FA13D9" wp14:editId="2ED8491E">
             <wp:extent cx="2054711" cy="3796557"/>
@@ -836,7 +758,6 @@
         <w:rPr>
           <w:noProof/>
         </w:rPr>
-        <w:lastRenderedPageBreak/>
         <w:drawing>
           <wp:inline distT="0" distB="0" distL="0" distR="0" wp14:anchorId="3A79E335" wp14:editId="710E43E3">
             <wp:extent cx="2355725" cy="4452263"/>
@@ -926,7 +847,6 @@
         <w:pStyle w:val="Heading1"/>
       </w:pPr>
       <w:r>
-        <w:lastRenderedPageBreak/>
         <w:t>Additional Features</w:t>
       </w:r>
     </w:p>
@@ -1112,12 +1032,7 @@
         </w:numPr>
       </w:pPr>
       <w:r>
-        <w:t>…Additional functionality as we think of it, or users suggest it (assuming we actually</w:t>
-      </w:r>
-      <w:bookmarkStart w:id="0" w:name="_GoBack"/>
-      <w:bookmarkEnd w:id="0"/>
-      <w:r>
-        <w:t xml:space="preserve"> market the app)</w:t>
+        <w:t>…Additional functionality as we think of it, or users suggest it (assuming we actually market the app)</w:t>
       </w:r>
     </w:p>
     <w:sectPr>
@@ -1873,6 +1788,7 @@
   <w:style w:type="character" w:default="1" w:styleId="DefaultParagraphFont">
     <w:name w:val="Default Paragraph Font"/>
     <w:uiPriority w:val="1"/>
+    <w:semiHidden/>
     <w:unhideWhenUsed/>
   </w:style>
   <w:style w:type="table" w:default="1" w:styleId="TableNormal">
@@ -2744,6 +2660,7 @@
   <w:style w:type="character" w:default="1" w:styleId="DefaultParagraphFont">
     <w:name w:val="Default Paragraph Font"/>
     <w:uiPriority w:val="1"/>
+    <w:semiHidden/>
     <w:unhideWhenUsed/>
   </w:style>
   <w:style w:type="table" w:default="1" w:styleId="TableNormal">
@@ -3295,38 +3212,6 @@
         </w:p>
       </w:docPartBody>
     </w:docPart>
-    <w:docPart>
-      <w:docPartPr>
-        <w:name w:val="1403E3BDF0144C46A040288500B58BED"/>
-        <w:category>
-          <w:name w:val="General"/>
-          <w:gallery w:val="placeholder"/>
-        </w:category>
-        <w:types>
-          <w:type w:val="bbPlcHdr"/>
-        </w:types>
-        <w:behaviors>
-          <w:behavior w:val="content"/>
-        </w:behaviors>
-        <w:guid w:val="{6AAB18EE-8C37-6A41-9509-C8DDE45FAD6B}"/>
-      </w:docPartPr>
-      <w:docPartBody>
-        <w:p>
-          <w:pPr>
-            <w:pStyle w:val="1403E3BDF0144C46A040288500B58BED"/>
-          </w:pPr>
-          <w:r>
-            <w:rPr>
-              <w:rFonts w:asciiTheme="majorHAnsi" w:hAnsiTheme="majorHAnsi"/>
-              <w:noProof/>
-              <w:color w:val="000000" w:themeColor="text1"/>
-              <w:sz w:val="28"/>
-            </w:rPr>
-            <w:t>[Author]</w:t>
-          </w:r>
-        </w:p>
-      </w:docPartBody>
-    </w:docPart>
   </w:docParts>
 </w:glossaryDocument>
 </file>
@@ -3345,7 +3230,7 @@
     <w:charset w:val="00"/>
     <w:family w:val="auto"/>
     <w:pitch w:val="variable"/>
-    <w:sig w:usb0="E0002AFF" w:usb1="C0007841" w:usb2="00000009" w:usb3="00000000" w:csb0="000001FF" w:csb1="00000000"/>
+    <w:sig w:usb0="00000003" w:usb1="00000000" w:usb2="00000000" w:usb3="00000000" w:csb0="00000001" w:csb1="00000000"/>
   </w:font>
   <w:font w:name="Courier New">
     <w:panose1 w:val="02070309020205020404"/>
@@ -3369,9 +3254,11 @@
     <w:sig w:usb0="E00002FF" w:usb1="400004FF" w:usb2="00000000" w:usb3="00000000" w:csb0="0000019F" w:csb1="00000000"/>
   </w:font>
   <w:font w:name="ＭＳ 明朝">
-    <w:charset w:val="4E"/>
-    <w:family w:val="auto"/>
-    <w:pitch w:val="variable"/>
+    <w:panose1 w:val="00000000000000000000"/>
+    <w:charset w:val="80"/>
+    <w:family w:val="roman"/>
+    <w:notTrueType/>
+    <w:pitch w:val="fixed"/>
     <w:sig w:usb0="00000001" w:usb1="08070000" w:usb2="00000010" w:usb3="00000000" w:csb0="00020000" w:csb1="00000000"/>
   </w:font>
   <w:font w:name="Calibri">
@@ -3382,9 +3269,11 @@
     <w:sig w:usb0="E10002FF" w:usb1="4000ACFF" w:usb2="00000009" w:usb3="00000000" w:csb0="0000019F" w:csb1="00000000"/>
   </w:font>
   <w:font w:name="ＭＳ ゴシック">
-    <w:charset w:val="4E"/>
-    <w:family w:val="auto"/>
-    <w:pitch w:val="variable"/>
+    <w:panose1 w:val="00000000000000000000"/>
+    <w:charset w:val="80"/>
+    <w:family w:val="modern"/>
+    <w:notTrueType/>
+    <w:pitch w:val="fixed"/>
     <w:sig w:usb0="00000001" w:usb1="08070000" w:usb2="00000010" w:usb3="00000000" w:csb0="00020000" w:csb1="00000000"/>
   </w:font>
   <w:font w:name="Lucida Grande">
@@ -4198,7 +4087,7 @@
 </file>
 
 <file path=customXml/itemProps2.xml><?xml version="1.0" encoding="utf-8"?>
-<ds:datastoreItem xmlns:ds="http://schemas.openxmlformats.org/officeDocument/2006/customXml" ds:itemID="{D468ECF1-6AA5-1E49-A1AD-BB9791DEDCB8}">
+<ds:datastoreItem xmlns:ds="http://schemas.openxmlformats.org/officeDocument/2006/customXml" ds:itemID="{C983108B-01F7-F54F-9EBC-170749CD84F3}">
   <ds:schemaRefs>
     <ds:schemaRef ds:uri="http://schemas.openxmlformats.org/officeDocument/2006/bibliography"/>
   </ds:schemaRefs>

</xml_diff>